<commit_message>
Aggiornati TUTTI i file per separare header da sessioni
</commit_message>
<xml_diff>
--- a/documenti/Style_codex.docx
+++ b/documenti/Style_codex.docx
@@ -1696,24 +1696,14 @@
       <w:r>
         <w:t xml:space="preserve">Tabella </w:t>
       </w:r>
-      <w:r>
-        <w:fldChar w:fldCharType="begin"/>
-      </w:r>
-      <w:r>
-        <w:instrText xml:space="preserve"> SEQ Tabella \* ARABIC </w:instrText>
-      </w:r>
-      <w:r>
-        <w:fldChar w:fldCharType="separate"/>
-      </w:r>
-      <w:r>
-        <w:rPr>
-          <w:noProof/>
-        </w:rPr>
-        <w:t>1</w:t>
-      </w:r>
-      <w:r>
-        <w:fldChar w:fldCharType="end"/>
-      </w:r>
+      <w:fldSimple w:instr=" SEQ Tabella \* ARABIC ">
+        <w:r>
+          <w:rPr>
+            <w:noProof/>
+          </w:rPr>
+          <w:t>1</w:t>
+        </w:r>
+      </w:fldSimple>
       <w:r>
         <w:rPr>
           <w:noProof/>
@@ -4307,24 +4297,14 @@
       <w:r>
         <w:t xml:space="preserve">Tabella </w:t>
       </w:r>
-      <w:r>
-        <w:fldChar w:fldCharType="begin"/>
-      </w:r>
-      <w:r>
-        <w:instrText xml:space="preserve"> SEQ Tabella \* ARABIC </w:instrText>
-      </w:r>
-      <w:r>
-        <w:fldChar w:fldCharType="separate"/>
-      </w:r>
-      <w:r>
-        <w:rPr>
-          <w:noProof/>
-        </w:rPr>
-        <w:t>2</w:t>
-      </w:r>
-      <w:r>
-        <w:fldChar w:fldCharType="end"/>
-      </w:r>
+      <w:fldSimple w:instr=" SEQ Tabella \* ARABIC ">
+        <w:r>
+          <w:rPr>
+            <w:noProof/>
+          </w:rPr>
+          <w:t>2</w:t>
+        </w:r>
+      </w:fldSimple>
       <w:r>
         <w:t>: Colori del testo</w:t>
       </w:r>
@@ -4397,84 +4377,56 @@
       </w:r>
     </w:p>
     <w:p>
-      <w:pPr>
-        <w:rPr>
-          <w:lang w:val="en-US"/>
-        </w:rPr>
-      </w:pPr>
-      <w:r>
-        <w:rPr>
-          <w:lang w:val="en-US"/>
-        </w:rPr>
-        <w:t>&lt;input type=”</w:t>
-      </w:r>
-      <w:r>
-        <w:rPr>
-          <w:lang w:val="en-US"/>
-        </w:rPr>
+      <w:r>
+        <w:t xml:space="preserve">&lt;input </w:t>
+      </w:r>
+      <w:proofErr w:type="spellStart"/>
+      <w:r>
+        <w:t>type</w:t>
+      </w:r>
+      <w:proofErr w:type="spellEnd"/>
+      <w:r>
+        <w:t>=”</w:t>
+      </w:r>
+      <w:proofErr w:type="spellStart"/>
+      <w:r>
         <w:t>submit</w:t>
       </w:r>
-      <w:r>
-        <w:rPr>
-          <w:lang w:val="en-US"/>
-        </w:rPr>
-        <w:t>” class=”</w:t>
-      </w:r>
-      <w:proofErr w:type="spellStart"/>
-      <w:r>
-        <w:rPr>
-          <w:lang w:val="en-US"/>
-        </w:rPr>
-        <w:t>pulsante</w:t>
-      </w:r>
-      <w:proofErr w:type="spellEnd"/>
-      <w:r>
-        <w:rPr>
-          <w:lang w:val="en-US"/>
-        </w:rPr>
-        <w:t xml:space="preserve"> </w:t>
-      </w:r>
-      <w:proofErr w:type="spellStart"/>
-      <w:r>
-        <w:rPr>
-          <w:lang w:val="en-US"/>
-        </w:rPr>
+      <w:proofErr w:type="spellEnd"/>
+      <w:r>
+        <w:t xml:space="preserve">” </w:t>
+      </w:r>
+      <w:proofErr w:type="spellStart"/>
+      <w:r>
+        <w:t>class</w:t>
+      </w:r>
+      <w:proofErr w:type="spellEnd"/>
+      <w:r>
+        <w:t xml:space="preserve">=”pulsante </w:t>
+      </w:r>
+      <w:proofErr w:type="spellStart"/>
+      <w:r>
         <w:t>sumbit</w:t>
       </w:r>
       <w:proofErr w:type="spellEnd"/>
       <w:r>
-        <w:rPr>
-          <w:lang w:val="en-US"/>
-        </w:rPr>
         <w:t>” id=”</w:t>
       </w:r>
       <w:proofErr w:type="spellStart"/>
       <w:r>
-        <w:rPr>
-          <w:lang w:val="en-US"/>
-        </w:rPr>
         <w:t>form_submit</w:t>
       </w:r>
       <w:proofErr w:type="spellEnd"/>
       <w:r>
-        <w:rPr>
-          <w:lang w:val="en-US"/>
-        </w:rPr>
-        <w:t>” value=”</w:t>
-      </w:r>
-      <w:proofErr w:type="spellStart"/>
-      <w:r>
-        <w:rPr>
-          <w:lang w:val="en-US"/>
-        </w:rPr>
-        <w:t>invia</w:t>
-      </w:r>
-      <w:proofErr w:type="spellEnd"/>
-      <w:r>
-        <w:rPr>
-          <w:lang w:val="en-US"/>
-        </w:rPr>
-        <w:t>” /&gt;</w:t>
+        <w:t xml:space="preserve">” </w:t>
+      </w:r>
+      <w:proofErr w:type="spellStart"/>
+      <w:r>
+        <w:t>value</w:t>
+      </w:r>
+      <w:proofErr w:type="spellEnd"/>
+      <w:r>
+        <w:t>=”invia” /&gt;</w:t>
       </w:r>
     </w:p>
     <w:p>
@@ -4771,6 +4723,34 @@
     </w:p>
     <w:p>
       <w:pPr>
+        <w:ind w:left="360"/>
+        <w:rPr>
+          <w:lang w:val="en-US"/>
+        </w:rPr>
+      </w:pPr>
+      <w:r>
+        <w:rPr>
+          <w:lang w:val="en-US"/>
+        </w:rPr>
+        <w:t>&lt;</w:t>
+      </w:r>
+      <w:proofErr w:type="spellStart"/>
+      <w:r>
+        <w:rPr>
+          <w:lang w:val="en-US"/>
+        </w:rPr>
+        <w:t>fieldset</w:t>
+      </w:r>
+      <w:proofErr w:type="spellEnd"/>
+      <w:r>
+        <w:rPr>
+          <w:lang w:val="en-US"/>
+        </w:rPr>
+        <w:t>&gt;</w:t>
+      </w:r>
+    </w:p>
+    <w:p>
+      <w:pPr>
         <w:ind w:left="708"/>
         <w:rPr>
           <w:lang w:val="en-US"/>
@@ -4808,7 +4788,33 @@
         <w:rPr>
           <w:lang w:val="en-US"/>
         </w:rPr>
-        <w:t>&lt;label for=”content”&gt;content&lt;/label&gt;</w:t>
+        <w:t>&lt;label for=”</w:t>
+      </w:r>
+      <w:r>
+        <w:rPr>
+          <w:lang w:val="en-US"/>
+        </w:rPr>
+        <w:t xml:space="preserve">[id </w:t>
+      </w:r>
+      <w:proofErr w:type="spellStart"/>
+      <w:r>
+        <w:rPr>
+          <w:lang w:val="en-US"/>
+        </w:rPr>
+        <w:t>dell’input</w:t>
+      </w:r>
+      <w:proofErr w:type="spellEnd"/>
+      <w:r>
+        <w:rPr>
+          <w:lang w:val="en-US"/>
+        </w:rPr>
+        <w:t>]</w:t>
+      </w:r>
+      <w:r>
+        <w:rPr>
+          <w:lang w:val="en-US"/>
+        </w:rPr>
+        <w:t>”&gt;content&lt;/label&gt;</w:t>
       </w:r>
     </w:p>
     <w:p>
@@ -4893,6 +4899,34 @@
           <w:lang w:val="en-US"/>
         </w:rPr>
         <w:t>&lt;/div&gt;</w:t>
+      </w:r>
+    </w:p>
+    <w:p>
+      <w:pPr>
+        <w:ind w:left="708"/>
+        <w:rPr>
+          <w:lang w:val="en-US"/>
+        </w:rPr>
+      </w:pPr>
+      <w:r>
+        <w:rPr>
+          <w:lang w:val="en-US"/>
+        </w:rPr>
+        <w:t>&lt;/</w:t>
+      </w:r>
+      <w:proofErr w:type="spellStart"/>
+      <w:r>
+        <w:rPr>
+          <w:lang w:val="en-US"/>
+        </w:rPr>
+        <w:t>fieldset</w:t>
+      </w:r>
+      <w:proofErr w:type="spellEnd"/>
+      <w:r>
+        <w:rPr>
+          <w:lang w:val="en-US"/>
+        </w:rPr>
+        <w:t>&gt;</w:t>
       </w:r>
     </w:p>
     <w:p>
@@ -5062,6 +5096,34 @@
     </w:p>
     <w:p>
       <w:pPr>
+        <w:ind w:left="360"/>
+        <w:rPr>
+          <w:lang w:val="en-US"/>
+        </w:rPr>
+      </w:pPr>
+      <w:r>
+        <w:rPr>
+          <w:lang w:val="en-US"/>
+        </w:rPr>
+        <w:t>&lt;</w:t>
+      </w:r>
+      <w:proofErr w:type="spellStart"/>
+      <w:r>
+        <w:rPr>
+          <w:lang w:val="en-US"/>
+        </w:rPr>
+        <w:t>fieldset</w:t>
+      </w:r>
+      <w:proofErr w:type="spellEnd"/>
+      <w:r>
+        <w:rPr>
+          <w:lang w:val="en-US"/>
+        </w:rPr>
+        <w:t>&gt;</w:t>
+      </w:r>
+    </w:p>
+    <w:p>
+      <w:pPr>
         <w:ind w:left="708"/>
         <w:rPr>
           <w:lang w:val="en-US"/>
@@ -5099,19 +5161,34 @@
         <w:rPr>
           <w:lang w:val="en-US"/>
         </w:rPr>
-        <w:t>&lt;label for=”content”</w:t>
-      </w:r>
-      <w:r>
-        <w:rPr>
-          <w:lang w:val="en-US"/>
-        </w:rPr>
-        <w:t xml:space="preserve"> class=”label”</w:t>
-      </w:r>
-      <w:r>
-        <w:rPr>
-          <w:lang w:val="en-US"/>
-        </w:rPr>
-        <w:t>&gt;content&lt;/label&gt;</w:t>
+        <w:lastRenderedPageBreak/>
+        <w:t>&lt;label for=”</w:t>
+      </w:r>
+      <w:r>
+        <w:rPr>
+          <w:lang w:val="en-US"/>
+        </w:rPr>
+        <w:t xml:space="preserve">[id </w:t>
+      </w:r>
+      <w:proofErr w:type="spellStart"/>
+      <w:r>
+        <w:rPr>
+          <w:lang w:val="en-US"/>
+        </w:rPr>
+        <w:t>dell’input</w:t>
+      </w:r>
+      <w:proofErr w:type="spellEnd"/>
+      <w:r>
+        <w:rPr>
+          <w:lang w:val="en-US"/>
+        </w:rPr>
+        <w:t>]</w:t>
+      </w:r>
+      <w:r>
+        <w:rPr>
+          <w:lang w:val="en-US"/>
+        </w:rPr>
+        <w:t>” class=”label”&gt;content&lt;/label&gt;</w:t>
       </w:r>
     </w:p>
     <w:p>
@@ -5195,9 +5272,24 @@
         <w:rPr>
           <w:lang w:val="en-US"/>
         </w:rPr>
-        <w:lastRenderedPageBreak/>
         <w:t>&lt;/div&gt;</w:t>
       </w:r>
+    </w:p>
+    <w:p>
+      <w:pPr>
+        <w:ind w:left="708"/>
+        <w:rPr>
+          <w:lang w:val="en-US"/>
+        </w:rPr>
+      </w:pPr>
+      <w:r>
+        <w:rPr>
+          <w:lang w:val="en-US"/>
+        </w:rPr>
+        <w:t>&lt;/fieldset&gt;</w:t>
+      </w:r>
+      <w:bookmarkStart w:id="0" w:name="_GoBack"/>
+      <w:bookmarkEnd w:id="0"/>
     </w:p>
     <w:p>
       <w:pPr>
@@ -5553,8 +5645,6 @@
       <w:pPr>
         <w:ind w:left="360"/>
       </w:pPr>
-      <w:bookmarkStart w:id="0" w:name="_GoBack"/>
-      <w:bookmarkEnd w:id="0"/>
       <w:r>
         <w:t xml:space="preserve">&lt;input </w:t>
       </w:r>

</xml_diff>